<commit_message>
added to change log
</commit_message>
<xml_diff>
--- a/Change Log template.docx
+++ b/Change Log template.docx
@@ -116,8 +116,6 @@
                 <w:szCs w:val="28"/>
               </w:rPr>
             </w:pPr>
-            <w:bookmarkStart w:id="0" w:name="_GoBack"/>
-            <w:bookmarkEnd w:id="0"/>
             <w:r>
               <w:rPr>
                 <w:b/>
@@ -148,6 +146,14 @@
               </w:rPr>
               <w:t>Changed by</w:t>
             </w:r>
+            <w:r>
+              <w:rPr>
+                <w:b/>
+                <w:sz w:val="28"/>
+                <w:szCs w:val="28"/>
+              </w:rPr>
+              <w:t>/ Date</w:t>
+            </w:r>
           </w:p>
         </w:tc>
       </w:tr>
@@ -161,26 +167,42 @@
           <w:tcPr>
             <w:tcW w:w="2460" w:type="dxa"/>
           </w:tcPr>
-          <w:p/>
-        </w:tc>
-        <w:tc>
-          <w:tcPr>
-            <w:tcW w:w="2460" w:type="dxa"/>
-            <w:gridSpan w:val="2"/>
-          </w:tcPr>
-          <w:p/>
-        </w:tc>
-        <w:tc>
-          <w:tcPr>
-            <w:tcW w:w="2460" w:type="dxa"/>
-          </w:tcPr>
-          <w:p/>
-        </w:tc>
-        <w:tc>
-          <w:tcPr>
-            <w:tcW w:w="2460" w:type="dxa"/>
-          </w:tcPr>
-          <w:p/>
+          <w:p>
+            <w:r>
+              <w:t>SRS – use case Diagram</w:t>
+            </w:r>
+          </w:p>
+        </w:tc>
+        <w:tc>
+          <w:tcPr>
+            <w:tcW w:w="2460" w:type="dxa"/>
+            <w:gridSpan w:val="2"/>
+          </w:tcPr>
+          <w:p>
+            <w:r>
+              <w:t>Fixed use case diagram</w:t>
+            </w:r>
+          </w:p>
+        </w:tc>
+        <w:tc>
+          <w:tcPr>
+            <w:tcW w:w="2460" w:type="dxa"/>
+          </w:tcPr>
+          <w:p>
+            <w:r>
+              <w:t>Old one incomplete</w:t>
+            </w:r>
+          </w:p>
+        </w:tc>
+        <w:tc>
+          <w:tcPr>
+            <w:tcW w:w="2460" w:type="dxa"/>
+          </w:tcPr>
+          <w:p>
+            <w:r>
+              <w:t>Nick 29/10</w:t>
+            </w:r>
+          </w:p>
         </w:tc>
       </w:tr>
       <w:tr>
@@ -193,26 +215,52 @@
           <w:tcPr>
             <w:tcW w:w="2460" w:type="dxa"/>
           </w:tcPr>
-          <w:p/>
-        </w:tc>
-        <w:tc>
-          <w:tcPr>
-            <w:tcW w:w="2460" w:type="dxa"/>
-            <w:gridSpan w:val="2"/>
-          </w:tcPr>
-          <w:p/>
-        </w:tc>
-        <w:tc>
-          <w:tcPr>
-            <w:tcW w:w="2460" w:type="dxa"/>
-          </w:tcPr>
-          <w:p/>
-        </w:tc>
-        <w:tc>
-          <w:tcPr>
-            <w:tcW w:w="2460" w:type="dxa"/>
-          </w:tcPr>
-          <w:p/>
+          <w:p>
+            <w:pPr>
+              <w:tabs>
+                <w:tab w:val="right" w:pos="2244"/>
+              </w:tabs>
+            </w:pPr>
+            <w:r>
+              <w:t>Deliverable 1</w:t>
+            </w:r>
+            <w:r>
+              <w:tab/>
+            </w:r>
+          </w:p>
+        </w:tc>
+        <w:tc>
+          <w:tcPr>
+            <w:tcW w:w="2460" w:type="dxa"/>
+            <w:gridSpan w:val="2"/>
+          </w:tcPr>
+          <w:p>
+            <w:r>
+              <w:t>Added application name</w:t>
+            </w:r>
+          </w:p>
+        </w:tc>
+        <w:tc>
+          <w:tcPr>
+            <w:tcW w:w="2460" w:type="dxa"/>
+          </w:tcPr>
+          <w:p>
+            <w:r>
+              <w:t>New name for app</w:t>
+            </w:r>
+          </w:p>
+        </w:tc>
+        <w:tc>
+          <w:tcPr>
+            <w:tcW w:w="2460" w:type="dxa"/>
+          </w:tcPr>
+          <w:p>
+            <w:r>
+              <w:t>Nick 29/10</w:t>
+            </w:r>
+            <w:bookmarkStart w:id="0" w:name="_GoBack"/>
+            <w:bookmarkEnd w:id="0"/>
+          </w:p>
         </w:tc>
       </w:tr>
       <w:tr>

</xml_diff>